<commit_message>
#12 Inclusao do campo Matricula/BM no cadastro de operadores. Exibicao do mesmo no formulario de certidao+pedido (obs: faltando implementar o mesmo nos formularios de beneficio eventual e encaminhamento)
</commit_message>
<xml_diff>
--- a/src/groovy/org/apoiasuas/bootstrap/template/PedidoCertidao-Template.docx
+++ b/src/groovy/org/apoiasuas/bootstrap/template/PedidoCertidao-Template.docx
@@ -1721,10 +1721,10 @@
                           </pic:cNvPicPr>
                         </pic:nvPicPr>
                         <pic:blipFill>
-                          <a:blip r:embed="rId5">
+                          <a:blip r:embed="rId6">
                             <a:extLst>
                               <a:ext uri="{28A0092B-C50C-407E-A947-70E740481C1C}">
-                                <a14:useLocalDpi xmlns="" xmlns:wpc="http://schemas.microsoft.com/office/word/2010/wordprocessingCanvas" xmlns:mc="http://schemas.openxmlformats.org/markup-compatibility/2006" xmlns:o="urn:schemas-microsoft-com:office:office" xmlns:v="urn:schemas-microsoft-com:vml" xmlns:wp14="http://schemas.microsoft.com/office/word/2010/wordprocessingDrawing" xmlns:w10="urn:schemas-microsoft-com:office:word" xmlns:w="http://schemas.openxmlformats.org/wordprocessingml/2006/main" xmlns:w14="http://schemas.microsoft.com/office/word/2010/wordml" xmlns:wpg="http://schemas.microsoft.com/office/word/2010/wordprocessingGroup" xmlns:wpi="http://schemas.microsoft.com/office/word/2010/wordprocessingInk" xmlns:wps="http://schemas.microsoft.com/office/word/2010/wordprocessingShape" xmlns:a14="http://schemas.microsoft.com/office/drawing/2010/main" val="0"/>
+                                <a14:useLocalDpi xmlns:a14="http://schemas.microsoft.com/office/drawing/2010/main" xmlns:wps="http://schemas.microsoft.com/office/word/2010/wordprocessingShape" xmlns:wpi="http://schemas.microsoft.com/office/word/2010/wordprocessingInk" xmlns:wpg="http://schemas.microsoft.com/office/word/2010/wordprocessingGroup" xmlns:w14="http://schemas.microsoft.com/office/word/2010/wordml" xmlns:w="http://schemas.openxmlformats.org/wordprocessingml/2006/main" xmlns:w10="urn:schemas-microsoft-com:office:word" xmlns:wp14="http://schemas.microsoft.com/office/word/2010/wordprocessingDrawing" xmlns:v="urn:schemas-microsoft-com:vml" xmlns:o="urn:schemas-microsoft-com:office:office" xmlns:mc="http://schemas.openxmlformats.org/markup-compatibility/2006" xmlns:wpc="http://schemas.microsoft.com/office/word/2010/wordprocessingCanvas" xmlns="" val="0"/>
                               </a:ext>
                             </a:extLst>
                           </a:blip>
@@ -2285,7 +2285,47 @@
                 <w:szCs w:val="28"/>
                 <w:lang w:eastAsia="pt-BR"/>
               </w:rPr>
-              <w:t>Assinatura do Técnico / BM</w:t>
+              <w:t>Assinatura do Técnico / B</w:t>
+            </w:r>
+            <w:r>
+              <w:rPr>
+                <w:rFonts w:ascii="Calibri" w:eastAsia="Times New Roman" w:hAnsi="Calibri" w:cs="Calibri"/>
+                <w:color w:val="000000"/>
+                <w:sz w:val="28"/>
+                <w:szCs w:val="28"/>
+                <w:lang w:eastAsia="pt-BR"/>
+              </w:rPr>
+              <w:t>M</w:t>
+            </w:r>
+            <w:r>
+              <w:rPr>
+                <w:rFonts w:ascii="Calibri" w:eastAsia="Times New Roman" w:hAnsi="Calibri" w:cs="Calibri"/>
+                <w:color w:val="000000"/>
+                <w:sz w:val="28"/>
+                <w:szCs w:val="28"/>
+                <w:lang w:eastAsia="pt-BR"/>
+              </w:rPr>
+              <w:t xml:space="preserve"> (</w:t>
+            </w:r>
+            <w:fldSimple w:instr=" MergeField $!Avulso.matricula \* MERGEFORMAT ">
+              <w:r>
+                <w:rPr>
+                  <w:noProof/>
+                  <w:sz w:val="28"/>
+                  <w:szCs w:val="28"/>
+                </w:rPr>
+                <w:t>$!Avulso.matricula</w:t>
+              </w:r>
+            </w:fldSimple>
+            <w:r>
+              <w:rPr>
+                <w:rFonts w:ascii="Calibri" w:eastAsia="Times New Roman" w:hAnsi="Calibri" w:cs="Calibri"/>
+                <w:color w:val="000000"/>
+                <w:sz w:val="28"/>
+                <w:szCs w:val="28"/>
+                <w:lang w:eastAsia="pt-BR"/>
+              </w:rPr>
+              <w:t>)</w:t>
             </w:r>
           </w:p>
           <w:p>
@@ -3644,4 +3684,16 @@
   <a:objectDefaults/>
   <a:extraClrSchemeLst/>
 </a:theme>
+</file>
+
+<file path=customXml/item1.xml><?xml version="1.0" encoding="utf-8"?>
+<b:Sources xmlns:b="http://schemas.openxmlformats.org/officeDocument/2006/bibliography" xmlns="http://schemas.openxmlformats.org/officeDocument/2006/bibliography" SelectedStyle="\APA.XSL" StyleName="APA"/>
+</file>
+
+<file path=customXml/itemProps1.xml><?xml version="1.0" encoding="utf-8"?>
+<ds:datastoreItem xmlns:ds="http://schemas.openxmlformats.org/officeDocument/2006/customXml" ds:itemID="{ED1D96AA-61AF-4FC7-AD9D-55F57C0B77B0}">
+  <ds:schemaRefs>
+    <ds:schemaRef ds:uri="http://schemas.openxmlformats.org/officeDocument/2006/bibliography"/>
+  </ds:schemaRefs>
+</ds:datastoreItem>
 </file>
</xml_diff>